<commit_message>
LOTS OF IMAGES and more stuff
</commit_message>
<xml_diff>
--- a/Adobe Dreamweaver CC.docx
+++ b/Adobe Dreamweaver CC.docx
@@ -1,6 +1,6 @@
 
 <file path=word/document.xml><?xml version="1.0" encoding="utf-8"?>
-<w:document xmlns:wpc="http://schemas.microsoft.com/office/word/2010/wordprocessingCanvas" xmlns:mc="http://schemas.openxmlformats.org/markup-compatibility/2006" xmlns:o="urn:schemas-microsoft-com:office:office" xmlns:r="http://schemas.openxmlformats.org/officeDocument/2006/relationships" xmlns:m="http://schemas.openxmlformats.org/officeDocument/2006/math" xmlns:v="urn:schemas-microsoft-com:vml" xmlns:wp14="http://schemas.microsoft.com/office/word/2010/wordprocessingDrawing" xmlns:wp="http://schemas.openxmlformats.org/drawingml/2006/wordprocessingDrawing" xmlns:w10="urn:schemas-microsoft-com:office:word" xmlns:w="http://schemas.openxmlformats.org/wordprocessingml/2006/main" xmlns:w14="http://schemas.microsoft.com/office/word/2010/wordml" xmlns:w15="http://schemas.microsoft.com/office/word/2012/wordml" xmlns:wpg="http://schemas.microsoft.com/office/word/2010/wordprocessingGroup" xmlns:wpi="http://schemas.microsoft.com/office/word/2010/wordprocessingInk" xmlns:wne="http://schemas.microsoft.com/office/word/2006/wordml" xmlns:wps="http://schemas.microsoft.com/office/word/2010/wordprocessingShape" mc:Ignorable="w14 w15 wp14">
+<w:document xmlns:wpc="http://schemas.microsoft.com/office/word/2010/wordprocessingCanvas" xmlns:cx="http://schemas.microsoft.com/office/drawing/2014/chartex" xmlns:cx1="http://schemas.microsoft.com/office/drawing/2015/9/8/chartex" xmlns:cx2="http://schemas.microsoft.com/office/drawing/2015/10/21/chartex" xmlns:cx3="http://schemas.microsoft.com/office/drawing/2016/5/9/chartex" xmlns:cx4="http://schemas.microsoft.com/office/drawing/2016/5/10/chartex" xmlns:cx5="http://schemas.microsoft.com/office/drawing/2016/5/11/chartex" xmlns:cx6="http://schemas.microsoft.com/office/drawing/2016/5/12/chartex" xmlns:cx7="http://schemas.microsoft.com/office/drawing/2016/5/13/chartex" xmlns:cx8="http://schemas.microsoft.com/office/drawing/2016/5/14/chartex" xmlns:mc="http://schemas.openxmlformats.org/markup-compatibility/2006" xmlns:aink="http://schemas.microsoft.com/office/drawing/2016/ink" xmlns:am3d="http://schemas.microsoft.com/office/drawing/2017/model3d" xmlns:o="urn:schemas-microsoft-com:office:office" xmlns:r="http://schemas.openxmlformats.org/officeDocument/2006/relationships" xmlns:m="http://schemas.openxmlformats.org/officeDocument/2006/math" xmlns:v="urn:schemas-microsoft-com:vml" xmlns:wp14="http://schemas.microsoft.com/office/word/2010/wordprocessingDrawing" xmlns:wp="http://schemas.openxmlformats.org/drawingml/2006/wordprocessingDrawing" xmlns:w10="urn:schemas-microsoft-com:office:word" xmlns:w="http://schemas.openxmlformats.org/wordprocessingml/2006/main" xmlns:w14="http://schemas.microsoft.com/office/word/2010/wordml" xmlns:w15="http://schemas.microsoft.com/office/word/2012/wordml" xmlns:w16cid="http://schemas.microsoft.com/office/word/2016/wordml/cid" xmlns:w16se="http://schemas.microsoft.com/office/word/2015/wordml/symex" xmlns:wpg="http://schemas.microsoft.com/office/word/2010/wordprocessingGroup" xmlns:wpi="http://schemas.microsoft.com/office/word/2010/wordprocessingInk" xmlns:wne="http://schemas.microsoft.com/office/word/2006/wordml" xmlns:wps="http://schemas.microsoft.com/office/word/2010/wordprocessingShape" mc:Ignorable="w14 w15 w16se w16cid wp14">
   <w:body>
     <w:p>
       <w:r>
@@ -24,63 +24,25 @@
           <w:szCs w:val="24"/>
           <w:lang w:eastAsia="en-GB"/>
         </w:rPr>
-        <w:t>“</w:t>
-      </w:r>
-      <w:r>
-        <w:rPr>
-          <w:rFonts w:ascii="Times New Roman" w:eastAsia="Times New Roman" w:hAnsi="Times New Roman" w:cs="Times New Roman"/>
-          <w:sz w:val="24"/>
-          <w:szCs w:val="24"/>
-          <w:lang w:eastAsia="en-GB"/>
-        </w:rPr>
-        <w:t>A web design juggernaut but possibly overkill for some</w:t>
-      </w:r>
-      <w:r>
-        <w:rPr>
-          <w:rFonts w:ascii="Times New Roman" w:eastAsia="Times New Roman" w:hAnsi="Times New Roman" w:cs="Times New Roman"/>
-          <w:sz w:val="24"/>
-          <w:szCs w:val="24"/>
-          <w:lang w:eastAsia="en-GB"/>
-        </w:rPr>
-        <w:t>”</w:t>
-      </w:r>
-      <w:r>
-        <w:rPr>
-          <w:rFonts w:ascii="Times New Roman" w:eastAsia="Times New Roman" w:hAnsi="Times New Roman" w:cs="Times New Roman"/>
-          <w:sz w:val="24"/>
-          <w:szCs w:val="24"/>
-          <w:lang w:eastAsia="en-GB"/>
-        </w:rPr>
-        <w:t xml:space="preserve"> </w:t>
-      </w:r>
-      <w:proofErr w:type="spellStart"/>
-      <w:r>
-        <w:rPr>
-          <w:rFonts w:ascii="Times New Roman" w:eastAsia="Times New Roman" w:hAnsi="Times New Roman" w:cs="Times New Roman"/>
-          <w:sz w:val="24"/>
-          <w:szCs w:val="24"/>
-          <w:lang w:eastAsia="en-GB"/>
-        </w:rPr>
-        <w:t>TechR</w:t>
-      </w:r>
-      <w:r>
-        <w:rPr>
-          <w:rFonts w:ascii="Times New Roman" w:eastAsia="Times New Roman" w:hAnsi="Times New Roman" w:cs="Times New Roman"/>
-          <w:sz w:val="24"/>
-          <w:szCs w:val="24"/>
-          <w:lang w:eastAsia="en-GB"/>
-        </w:rPr>
-        <w:t>adar</w:t>
-      </w:r>
-      <w:proofErr w:type="spellEnd"/>
-      <w:r>
-        <w:rPr>
-          <w:rFonts w:ascii="Times New Roman" w:eastAsia="Times New Roman" w:hAnsi="Times New Roman" w:cs="Times New Roman"/>
-          <w:sz w:val="24"/>
-          <w:szCs w:val="24"/>
-          <w:lang w:eastAsia="en-GB"/>
-        </w:rPr>
-        <w:t xml:space="preserve"> 2018</w:t>
+        <w:t>“A web design juggernaut but possibly overkill for some”</w:t>
+      </w:r>
+      <w:r>
+        <w:rPr>
+          <w:rFonts w:ascii="Times New Roman" w:eastAsia="Times New Roman" w:hAnsi="Times New Roman" w:cs="Times New Roman"/>
+          <w:sz w:val="24"/>
+          <w:szCs w:val="24"/>
+          <w:lang w:eastAsia="en-GB"/>
+        </w:rPr>
+        <w:t xml:space="preserve"> TechR</w:t>
+      </w:r>
+      <w:r>
+        <w:rPr>
+          <w:rFonts w:ascii="Times New Roman" w:eastAsia="Times New Roman" w:hAnsi="Times New Roman" w:cs="Times New Roman"/>
+          <w:sz w:val="24"/>
+          <w:szCs w:val="24"/>
+          <w:lang w:eastAsia="en-GB"/>
+        </w:rPr>
+        <w:t>adar 2018</w:t>
       </w:r>
     </w:p>
     <w:p/>
@@ -324,37 +286,7 @@
           <w:szCs w:val="26"/>
           <w:lang w:eastAsia="en-GB"/>
         </w:rPr>
-        <w:t xml:space="preserve">Design environment - </w:t>
-      </w:r>
-      <w:r>
-        <w:rPr>
-          <w:rFonts w:ascii="Arial" w:eastAsia="Times New Roman" w:hAnsi="Arial" w:cs="Arial"/>
-          <w:color w:val="777777"/>
-          <w:sz w:val="26"/>
-          <w:szCs w:val="26"/>
-          <w:lang w:eastAsia="en-GB"/>
-        </w:rPr>
-        <w:t>visual p</w:t>
-      </w:r>
-      <w:r>
-        <w:rPr>
-          <w:rFonts w:ascii="Arial" w:eastAsia="Times New Roman" w:hAnsi="Arial" w:cs="Arial"/>
-          <w:color w:val="777777"/>
-          <w:sz w:val="26"/>
-          <w:szCs w:val="26"/>
-          <w:lang w:eastAsia="en-GB"/>
-        </w:rPr>
-        <w:t xml:space="preserve">age layout, visual editing, </w:t>
-      </w:r>
-      <w:r>
-        <w:rPr>
-          <w:rFonts w:ascii="Arial" w:eastAsia="Times New Roman" w:hAnsi="Arial" w:cs="Arial"/>
-          <w:color w:val="777777"/>
-          <w:sz w:val="26"/>
-          <w:szCs w:val="26"/>
-          <w:lang w:eastAsia="en-GB"/>
-        </w:rPr>
-        <w:t>application development</w:t>
+        <w:t>Design environment - visual page layout, visual editing, application development</w:t>
       </w:r>
     </w:p>
     <w:p>
@@ -382,47 +314,7 @@
           <w:szCs w:val="26"/>
           <w:lang w:eastAsia="en-GB"/>
         </w:rPr>
-        <w:t>Coding environment - write and edit</w:t>
-      </w:r>
-      <w:r>
-        <w:rPr>
-          <w:rFonts w:ascii="Arial" w:eastAsia="Times New Roman" w:hAnsi="Arial" w:cs="Arial"/>
-          <w:color w:val="777777"/>
-          <w:sz w:val="26"/>
-          <w:szCs w:val="26"/>
-          <w:lang w:eastAsia="en-GB"/>
-        </w:rPr>
-        <w:t xml:space="preserve"> HTML, Ja</w:t>
-      </w:r>
-      <w:r>
-        <w:rPr>
-          <w:rFonts w:ascii="Arial" w:eastAsia="Times New Roman" w:hAnsi="Arial" w:cs="Arial"/>
-          <w:color w:val="777777"/>
-          <w:sz w:val="26"/>
-          <w:szCs w:val="26"/>
-          <w:lang w:eastAsia="en-GB"/>
-        </w:rPr>
-        <w:t xml:space="preserve">vaScript, and any other </w:t>
-      </w:r>
-      <w:r>
-        <w:rPr>
-          <w:rFonts w:ascii="Arial" w:eastAsia="Times New Roman" w:hAnsi="Arial" w:cs="Arial"/>
-          <w:color w:val="777777"/>
-          <w:sz w:val="26"/>
-          <w:szCs w:val="26"/>
-          <w:lang w:eastAsia="en-GB"/>
-        </w:rPr>
-        <w:t>code</w:t>
-      </w:r>
-      <w:r>
-        <w:rPr>
-          <w:rFonts w:ascii="Arial" w:eastAsia="Times New Roman" w:hAnsi="Arial" w:cs="Arial"/>
-          <w:color w:val="777777"/>
-          <w:sz w:val="26"/>
-          <w:szCs w:val="26"/>
-          <w:lang w:eastAsia="en-GB"/>
-        </w:rPr>
-        <w:t>s</w:t>
+        <w:t>Coding environment - write and edit HTML, JavaScript, and any other codes</w:t>
       </w:r>
     </w:p>
     <w:p>
@@ -450,37 +342,7 @@
           <w:szCs w:val="26"/>
           <w:lang w:eastAsia="en-GB"/>
         </w:rPr>
-        <w:t xml:space="preserve">Direct edit of </w:t>
-      </w:r>
-      <w:r>
-        <w:rPr>
-          <w:rFonts w:ascii="Arial" w:eastAsia="Times New Roman" w:hAnsi="Arial" w:cs="Arial"/>
-          <w:color w:val="777777"/>
-          <w:sz w:val="26"/>
-          <w:szCs w:val="26"/>
-          <w:lang w:eastAsia="en-GB"/>
-        </w:rPr>
-        <w:t xml:space="preserve">HTML elements </w:t>
-      </w:r>
-      <w:r>
-        <w:rPr>
-          <w:rFonts w:ascii="Arial" w:eastAsia="Times New Roman" w:hAnsi="Arial" w:cs="Arial"/>
-          <w:color w:val="777777"/>
-          <w:sz w:val="26"/>
-          <w:szCs w:val="26"/>
-          <w:lang w:eastAsia="en-GB"/>
-        </w:rPr>
-        <w:t xml:space="preserve">with instant preview in </w:t>
-      </w:r>
-      <w:r>
-        <w:rPr>
-          <w:rFonts w:ascii="Arial" w:eastAsia="Times New Roman" w:hAnsi="Arial" w:cs="Arial"/>
-          <w:color w:val="777777"/>
-          <w:sz w:val="26"/>
-          <w:szCs w:val="26"/>
-          <w:lang w:eastAsia="en-GB"/>
-        </w:rPr>
-        <w:t>same view</w:t>
+        <w:t>Direct edit of HTML elements with instant preview in same view</w:t>
       </w:r>
     </w:p>
     <w:p>
@@ -508,111 +370,360 @@
           <w:szCs w:val="26"/>
           <w:lang w:eastAsia="en-GB"/>
         </w:rPr>
-        <w:t xml:space="preserve">Live view </w:t>
-      </w:r>
-      <w:r>
-        <w:rPr>
-          <w:rFonts w:ascii="Arial" w:eastAsia="Times New Roman" w:hAnsi="Arial" w:cs="Arial"/>
-          <w:color w:val="777777"/>
-          <w:sz w:val="26"/>
-          <w:szCs w:val="26"/>
-          <w:lang w:eastAsia="en-GB"/>
-        </w:rPr>
-        <w:t>allows a realistic preview of the website plus</w:t>
-      </w:r>
-      <w:r>
-        <w:rPr>
-          <w:rFonts w:ascii="Arial" w:eastAsia="Times New Roman" w:hAnsi="Arial" w:cs="Arial"/>
-          <w:color w:val="777777"/>
-          <w:sz w:val="26"/>
-          <w:szCs w:val="26"/>
+        <w:t>Live view allows a realistic preview of the website plus allows interaction as if in browser</w:t>
+      </w:r>
+    </w:p>
+    <w:p>
+      <w:r>
+        <w:t xml:space="preserve">If you are beginning to program with raw code, Dreamweaver also offers tips to tweak code. At the other end of the experience scale, </w:t>
+      </w:r>
+      <w:r>
+        <w:t xml:space="preserve">whilst </w:t>
+      </w:r>
+      <w:r>
+        <w:t xml:space="preserve">there are advanced features such </w:t>
+      </w:r>
+      <w:proofErr w:type="spellStart"/>
+      <w:r>
+        <w:t>as”</w:t>
+      </w:r>
+      <w:r>
+        <w:t>live</w:t>
+      </w:r>
+      <w:proofErr w:type="spellEnd"/>
+      <w:r>
+        <w:t xml:space="preserve"> view” to preview websites</w:t>
+      </w:r>
+      <w:r>
+        <w:t>,</w:t>
+      </w:r>
+      <w:r>
+        <w:t xml:space="preserve"> as well as support for certificates and a workspace for developers.</w:t>
+      </w:r>
+    </w:p>
+    <w:p>
+      <w:r>
+        <w:t xml:space="preserve">This is a very flexible website design </w:t>
+      </w:r>
+      <w:r>
+        <w:t>tool that</w:t>
+      </w:r>
+      <w:r>
+        <w:t xml:space="preserve"> will grow with a developer’s skills, but could be potentially overwhelming for beginners.</w:t>
+      </w:r>
+    </w:p>
+    <w:p/>
+    <w:p>
+      <w:pPr>
+        <w:spacing w:after="0" w:line="240" w:lineRule="auto"/>
+        <w:rPr>
+          <w:rFonts w:ascii="Times New Roman" w:eastAsia="Times New Roman" w:hAnsi="Times New Roman" w:cs="Times New Roman"/>
+          <w:sz w:val="24"/>
+          <w:szCs w:val="24"/>
+          <w:lang w:eastAsia="en-GB"/>
+        </w:rPr>
+      </w:pPr>
+      <w:r>
+        <w:rPr>
+          <w:rFonts w:ascii="Times New Roman" w:eastAsia="Times New Roman" w:hAnsi="Times New Roman" w:cs="Times New Roman"/>
+          <w:noProof/>
+          <w:color w:val="0000FF"/>
+          <w:sz w:val="24"/>
+          <w:szCs w:val="24"/>
+          <w:lang w:eastAsia="en-GB"/>
+        </w:rPr>
+        <w:drawing>
+          <wp:inline distT="0" distB="0" distL="0" distR="0">
+            <wp:extent cx="1219200" cy="1219200"/>
+            <wp:effectExtent l="0" t="0" r="0" b="0"/>
+            <wp:docPr id="2" name="Picture 2" descr="https://images.siftery.com/image/upload/v1497938279/v2/p/products/pr8PdhJc8AFA-1.png">
+              <a:hlinkClick xmlns:a="http://schemas.openxmlformats.org/drawingml/2006/main" r:id="rId6"/>
+            </wp:docPr>
+            <wp:cNvGraphicFramePr>
+              <a:graphicFrameLocks xmlns:a="http://schemas.openxmlformats.org/drawingml/2006/main" noChangeAspect="1"/>
+            </wp:cNvGraphicFramePr>
+            <a:graphic xmlns:a="http://schemas.openxmlformats.org/drawingml/2006/main">
+              <a:graphicData uri="http://schemas.openxmlformats.org/drawingml/2006/picture">
+                <pic:pic xmlns:pic="http://schemas.openxmlformats.org/drawingml/2006/picture">
+                  <pic:nvPicPr>
+                    <pic:cNvPr id="0" name="Picture 6" descr="https://images.siftery.com/image/upload/v1497938279/v2/p/products/pr8PdhJc8AFA-1.png">
+                      <a:hlinkClick r:id="rId6"/>
+                    </pic:cNvPr>
+                    <pic:cNvPicPr>
+                      <a:picLocks noChangeAspect="1" noChangeArrowheads="1"/>
+                    </pic:cNvPicPr>
+                  </pic:nvPicPr>
+                  <pic:blipFill>
+                    <a:blip r:embed="rId7">
+                      <a:extLst>
+                        <a:ext uri="{28A0092B-C50C-407E-A947-70E740481C1C}">
+                          <a14:useLocalDpi xmlns:a14="http://schemas.microsoft.com/office/drawing/2010/main" val="0"/>
+                        </a:ext>
+                      </a:extLst>
+                    </a:blip>
+                    <a:srcRect/>
+                    <a:stretch>
+                      <a:fillRect/>
+                    </a:stretch>
+                  </pic:blipFill>
+                  <pic:spPr bwMode="auto">
+                    <a:xfrm>
+                      <a:off x="0" y="0"/>
+                      <a:ext cx="1219200" cy="1219200"/>
+                    </a:xfrm>
+                    <a:prstGeom prst="rect">
+                      <a:avLst/>
+                    </a:prstGeom>
+                    <a:noFill/>
+                    <a:ln>
+                      <a:noFill/>
+                    </a:ln>
+                  </pic:spPr>
+                </pic:pic>
+              </a:graphicData>
+            </a:graphic>
+          </wp:inline>
+        </w:drawing>
+      </w:r>
+    </w:p>
+    <w:p>
+      <w:pPr>
+        <w:spacing w:after="0" w:line="240" w:lineRule="auto"/>
+        <w:rPr>
+          <w:rFonts w:ascii="Times New Roman" w:eastAsia="Times New Roman" w:hAnsi="Times New Roman" w:cs="Times New Roman"/>
+          <w:sz w:val="24"/>
+          <w:szCs w:val="24"/>
+          <w:lang w:eastAsia="en-GB"/>
+        </w:rPr>
+      </w:pPr>
+      <w:hyperlink r:id="rId8" w:history="1">
+        <w:r>
+          <w:rPr>
+            <w:rFonts w:ascii="Times New Roman" w:eastAsia="Times New Roman" w:hAnsi="Times New Roman" w:cs="Times New Roman"/>
+            <w:color w:val="0000FF"/>
+            <w:sz w:val="24"/>
+            <w:szCs w:val="24"/>
+            <w:u w:val="single"/>
+            <w:lang w:eastAsia="en-GB"/>
+          </w:rPr>
+          <w:t>Adobe Dreamweaver</w:t>
+        </w:r>
+      </w:hyperlink>
+      <w:r>
+        <w:rPr>
+          <w:rFonts w:ascii="Times New Roman" w:eastAsia="Times New Roman" w:hAnsi="Times New Roman" w:cs="Times New Roman"/>
+          <w:sz w:val="24"/>
+          <w:szCs w:val="24"/>
           <w:lang w:eastAsia="en-GB"/>
         </w:rPr>
         <w:t xml:space="preserve"> </w:t>
       </w:r>
-      <w:r>
-        <w:rPr>
-          <w:rFonts w:ascii="Arial" w:eastAsia="Times New Roman" w:hAnsi="Arial" w:cs="Arial"/>
-          <w:color w:val="777777"/>
-          <w:sz w:val="26"/>
-          <w:szCs w:val="26"/>
-          <w:lang w:eastAsia="en-GB"/>
-        </w:rPr>
-        <w:t>allows interaction as</w:t>
-      </w:r>
-      <w:r>
-        <w:rPr>
-          <w:rFonts w:ascii="Arial" w:eastAsia="Times New Roman" w:hAnsi="Arial" w:cs="Arial"/>
-          <w:color w:val="777777"/>
-          <w:sz w:val="26"/>
-          <w:szCs w:val="26"/>
+      <w:hyperlink r:id="rId9" w:tgtFrame="_blank" w:history="1">
+        <w:r>
+          <w:rPr>
+            <w:rFonts w:ascii="Times New Roman" w:eastAsia="Times New Roman" w:hAnsi="Times New Roman" w:cs="Times New Roman"/>
+            <w:color w:val="0000FF"/>
+            <w:sz w:val="24"/>
+            <w:szCs w:val="24"/>
+            <w:u w:val="single"/>
+            <w:lang w:eastAsia="en-GB"/>
+          </w:rPr>
+          <w:t>http://www.adobe.com/in/products/dreamweaver.html</w:t>
+        </w:r>
+      </w:hyperlink>
+      <w:r>
+        <w:rPr>
+          <w:rFonts w:ascii="Times New Roman" w:eastAsia="Times New Roman" w:hAnsi="Times New Roman" w:cs="Times New Roman"/>
+          <w:sz w:val="24"/>
+          <w:szCs w:val="24"/>
           <w:lang w:eastAsia="en-GB"/>
         </w:rPr>
         <w:t xml:space="preserve"> </w:t>
       </w:r>
-      <w:r>
-        <w:rPr>
-          <w:rFonts w:ascii="Arial" w:eastAsia="Times New Roman" w:hAnsi="Arial" w:cs="Arial"/>
-          <w:color w:val="777777"/>
-          <w:sz w:val="26"/>
-          <w:szCs w:val="26"/>
-          <w:lang w:eastAsia="en-GB"/>
-        </w:rPr>
-        <w:t xml:space="preserve">if in </w:t>
-      </w:r>
-      <w:r>
-        <w:rPr>
-          <w:rFonts w:ascii="Arial" w:eastAsia="Times New Roman" w:hAnsi="Arial" w:cs="Arial"/>
-          <w:color w:val="777777"/>
-          <w:sz w:val="26"/>
-          <w:szCs w:val="26"/>
-          <w:lang w:eastAsia="en-GB"/>
-        </w:rPr>
-        <w:t>browser</w:t>
-      </w:r>
-    </w:p>
-    <w:p>
-      <w:r>
-        <w:t xml:space="preserve">If you are beginning to program with raw code, Dreamweaver also offers tips to tweak code. At the other end of the experience scale, </w:t>
-      </w:r>
-      <w:r>
-        <w:t xml:space="preserve">whilst </w:t>
-      </w:r>
-      <w:r>
-        <w:t xml:space="preserve">there are advanced features such </w:t>
+    </w:p>
+    <w:p>
+      <w:pPr>
+        <w:spacing w:after="0" w:line="240" w:lineRule="auto"/>
+        <w:rPr>
+          <w:rFonts w:ascii="Times New Roman" w:eastAsia="Times New Roman" w:hAnsi="Times New Roman" w:cs="Times New Roman"/>
+          <w:sz w:val="24"/>
+          <w:szCs w:val="24"/>
+          <w:lang w:eastAsia="en-GB"/>
+        </w:rPr>
+      </w:pPr>
+      <w:r>
+        <w:rPr>
+          <w:rFonts w:ascii="Times New Roman" w:eastAsia="Times New Roman" w:hAnsi="Times New Roman" w:cs="Times New Roman"/>
+          <w:sz w:val="24"/>
+          <w:szCs w:val="24"/>
+          <w:lang w:eastAsia="en-GB"/>
+        </w:rPr>
+        <w:t>Change</w:t>
+      </w:r>
+      <w:r>
+        <w:rPr>
+          <w:rFonts w:ascii="Times New Roman" w:eastAsia="Times New Roman" w:hAnsi="Times New Roman" w:cs="Times New Roman"/>
+          <w:i/>
+          <w:iCs/>
+          <w:sz w:val="24"/>
+          <w:szCs w:val="24"/>
+          <w:lang w:eastAsia="en-GB"/>
+        </w:rPr>
+        <w:t></w:t>
+      </w:r>
+      <w:r>
+        <w:rPr>
+          <w:rFonts w:ascii="Times New Roman" w:eastAsia="Times New Roman" w:hAnsi="Times New Roman" w:cs="Times New Roman"/>
+          <w:sz w:val="24"/>
+          <w:szCs w:val="24"/>
+          <w:lang w:eastAsia="en-GB"/>
+        </w:rPr>
+        <w:t xml:space="preserve"> </w:t>
+      </w:r>
+    </w:p>
+    <w:p>
+      <w:pPr>
+        <w:spacing w:after="0" w:line="240" w:lineRule="auto"/>
+        <w:rPr>
+          <w:rFonts w:ascii="Times New Roman" w:eastAsia="Times New Roman" w:hAnsi="Times New Roman" w:cs="Times New Roman"/>
+          <w:sz w:val="24"/>
+          <w:szCs w:val="24"/>
+          <w:lang w:eastAsia="en-GB"/>
+        </w:rPr>
+      </w:pPr>
+      <w:r>
+        <w:rPr>
+          <w:rFonts w:ascii="Times New Roman" w:eastAsia="Times New Roman" w:hAnsi="Times New Roman" w:cs="Times New Roman"/>
+          <w:sz w:val="24"/>
+          <w:szCs w:val="24"/>
+          <w:lang w:eastAsia="en-GB"/>
+        </w:rPr>
+        <w:lastRenderedPageBreak/>
+        <w:t xml:space="preserve"> </w:t>
+      </w:r>
+    </w:p>
+    <w:p>
+      <w:pPr>
+        <w:spacing w:before="100" w:beforeAutospacing="1" w:after="100" w:afterAutospacing="1" w:line="240" w:lineRule="auto"/>
+        <w:rPr>
+          <w:rFonts w:ascii="Times New Roman" w:eastAsia="Times New Roman" w:hAnsi="Times New Roman" w:cs="Times New Roman"/>
+          <w:sz w:val="24"/>
+          <w:szCs w:val="24"/>
+          <w:lang w:eastAsia="en-GB"/>
+        </w:rPr>
+      </w:pPr>
+      <w:r>
+        <w:rPr>
+          <w:rFonts w:ascii="Times New Roman" w:eastAsia="Times New Roman" w:hAnsi="Times New Roman" w:cs="Times New Roman"/>
+          <w:sz w:val="24"/>
+          <w:szCs w:val="24"/>
+          <w:lang w:eastAsia="en-GB"/>
+        </w:rPr>
+        <w:t>MORE RECOMMENDED</w:t>
+      </w:r>
+    </w:p>
+    <w:p>
+      <w:pPr>
+        <w:spacing w:before="100" w:beforeAutospacing="1" w:after="100" w:afterAutospacing="1" w:line="240" w:lineRule="auto"/>
+        <w:rPr>
+          <w:rFonts w:ascii="Times New Roman" w:eastAsia="Times New Roman" w:hAnsi="Times New Roman" w:cs="Times New Roman"/>
+          <w:sz w:val="24"/>
+          <w:szCs w:val="24"/>
+          <w:lang w:eastAsia="en-GB"/>
+        </w:rPr>
+      </w:pPr>
+      <w:bookmarkStart w:id="0" w:name="_GoBack"/>
+      <w:r>
+        <w:rPr>
+          <w:rFonts w:ascii="Times New Roman" w:eastAsia="Times New Roman" w:hAnsi="Times New Roman" w:cs="Times New Roman"/>
+          <w:sz w:val="24"/>
+          <w:szCs w:val="24"/>
+          <w:lang w:eastAsia="en-GB"/>
+        </w:rPr>
+        <w:t>A visual development tool for creating, publishing, and managing websites and mobile content</w:t>
+      </w:r>
+    </w:p>
+    <w:bookmarkEnd w:id="0"/>
+    <w:p>
+      <w:pPr>
+        <w:spacing w:after="0" w:line="240" w:lineRule="auto"/>
+        <w:rPr>
+          <w:rFonts w:ascii="Times New Roman" w:eastAsia="Times New Roman" w:hAnsi="Times New Roman" w:cs="Times New Roman"/>
+          <w:sz w:val="24"/>
+          <w:szCs w:val="24"/>
+          <w:lang w:eastAsia="en-GB"/>
+        </w:rPr>
+      </w:pPr>
+      <w:r>
+        <w:rPr>
+          <w:rFonts w:ascii="Times New Roman" w:eastAsia="Times New Roman" w:hAnsi="Times New Roman" w:cs="Times New Roman"/>
+          <w:sz w:val="24"/>
+          <w:szCs w:val="24"/>
+          <w:lang w:eastAsia="en-GB"/>
+        </w:rPr>
+        <w:fldChar w:fldCharType="begin"/>
+      </w:r>
+      <w:r>
+        <w:rPr>
+          <w:rFonts w:ascii="Times New Roman" w:eastAsia="Times New Roman" w:hAnsi="Times New Roman" w:cs="Times New Roman"/>
+          <w:sz w:val="24"/>
+          <w:szCs w:val="24"/>
+          <w:lang w:eastAsia="en-GB"/>
+        </w:rPr>
+        <w:instrText xml:space="preserve"> HYPERLINK "https://siftery.com/categories/design/mockups-wireframing-and-prototyping" </w:instrText>
+      </w:r>
+      <w:r>
+        <w:rPr>
+          <w:rFonts w:ascii="Times New Roman" w:eastAsia="Times New Roman" w:hAnsi="Times New Roman" w:cs="Times New Roman"/>
+          <w:sz w:val="24"/>
+          <w:szCs w:val="24"/>
+          <w:lang w:eastAsia="en-GB"/>
+        </w:rPr>
+        <w:fldChar w:fldCharType="separate"/>
       </w:r>
       <w:proofErr w:type="spellStart"/>
       <w:r>
-        <w:t>as”</w:t>
-      </w:r>
-      <w:r>
-        <w:t>live</w:t>
+        <w:rPr>
+          <w:rFonts w:ascii="Times New Roman" w:eastAsia="Times New Roman" w:hAnsi="Times New Roman" w:cs="Times New Roman"/>
+          <w:color w:val="0000FF"/>
+          <w:sz w:val="24"/>
+          <w:szCs w:val="24"/>
+          <w:u w:val="single"/>
+          <w:lang w:eastAsia="en-GB"/>
+        </w:rPr>
+        <w:t>Mockups</w:t>
       </w:r>
       <w:proofErr w:type="spellEnd"/>
       <w:r>
-        <w:t xml:space="preserve"> view” to preview websites</w:t>
-      </w:r>
-      <w:r>
-        <w:t>,</w:t>
-      </w:r>
-      <w:bookmarkStart w:id="0" w:name="_GoBack"/>
-      <w:bookmarkEnd w:id="0"/>
-      <w:r>
-        <w:t xml:space="preserve"> as well as support for certificates and a workspace for developers.</w:t>
-      </w:r>
-    </w:p>
-    <w:p>
-      <w:r>
-        <w:t xml:space="preserve">This is a very flexible website design </w:t>
-      </w:r>
-      <w:r>
-        <w:t>tool that</w:t>
-      </w:r>
-      <w:r>
-        <w:t xml:space="preserve"> will grow with a developer’s skills, but could be potentially overwhelming for beginners.</w:t>
-      </w:r>
-    </w:p>
-    <w:p/>
+        <w:rPr>
+          <w:rFonts w:ascii="Times New Roman" w:eastAsia="Times New Roman" w:hAnsi="Times New Roman" w:cs="Times New Roman"/>
+          <w:color w:val="0000FF"/>
+          <w:sz w:val="24"/>
+          <w:szCs w:val="24"/>
+          <w:u w:val="single"/>
+          <w:lang w:eastAsia="en-GB"/>
+        </w:rPr>
+        <w:t>, Wireframing and Prototyping</w:t>
+      </w:r>
+      <w:r>
+        <w:rPr>
+          <w:rFonts w:ascii="Times New Roman" w:eastAsia="Times New Roman" w:hAnsi="Times New Roman" w:cs="Times New Roman"/>
+          <w:sz w:val="24"/>
+          <w:szCs w:val="24"/>
+          <w:lang w:eastAsia="en-GB"/>
+        </w:rPr>
+        <w:fldChar w:fldCharType="end"/>
+      </w:r>
+      <w:r>
+        <w:rPr>
+          <w:rFonts w:ascii="Times New Roman" w:eastAsia="Times New Roman" w:hAnsi="Times New Roman" w:cs="Times New Roman"/>
+          <w:sz w:val="24"/>
+          <w:szCs w:val="24"/>
+          <w:lang w:eastAsia="en-GB"/>
+        </w:rPr>
+        <w:t xml:space="preserve"> </w:t>
+      </w:r>
+    </w:p>
     <w:p/>
     <w:sectPr>
       <w:pgSz w:w="11906" w:h="16838"/>
@@ -625,7 +736,7 @@
 </file>
 
 <file path=word/numbering.xml><?xml version="1.0" encoding="utf-8"?>
-<w:numbering xmlns:wpc="http://schemas.microsoft.com/office/word/2010/wordprocessingCanvas" xmlns:mc="http://schemas.openxmlformats.org/markup-compatibility/2006" xmlns:o="urn:schemas-microsoft-com:office:office" xmlns:r="http://schemas.openxmlformats.org/officeDocument/2006/relationships" xmlns:m="http://schemas.openxmlformats.org/officeDocument/2006/math" xmlns:v="urn:schemas-microsoft-com:vml" xmlns:wp14="http://schemas.microsoft.com/office/word/2010/wordprocessingDrawing" xmlns:wp="http://schemas.openxmlformats.org/drawingml/2006/wordprocessingDrawing" xmlns:w10="urn:schemas-microsoft-com:office:word" xmlns:w="http://schemas.openxmlformats.org/wordprocessingml/2006/main" xmlns:w14="http://schemas.microsoft.com/office/word/2010/wordml" xmlns:w15="http://schemas.microsoft.com/office/word/2012/wordml" xmlns:wpg="http://schemas.microsoft.com/office/word/2010/wordprocessingGroup" xmlns:wpi="http://schemas.microsoft.com/office/word/2010/wordprocessingInk" xmlns:wne="http://schemas.microsoft.com/office/word/2006/wordml" xmlns:wps="http://schemas.microsoft.com/office/word/2010/wordprocessingShape" mc:Ignorable="w14 w15 wp14">
+<w:numbering xmlns:wpc="http://schemas.microsoft.com/office/word/2010/wordprocessingCanvas" xmlns:cx="http://schemas.microsoft.com/office/drawing/2014/chartex" xmlns:cx1="http://schemas.microsoft.com/office/drawing/2015/9/8/chartex" xmlns:cx2="http://schemas.microsoft.com/office/drawing/2015/10/21/chartex" xmlns:cx3="http://schemas.microsoft.com/office/drawing/2016/5/9/chartex" xmlns:cx4="http://schemas.microsoft.com/office/drawing/2016/5/10/chartex" xmlns:cx5="http://schemas.microsoft.com/office/drawing/2016/5/11/chartex" xmlns:cx6="http://schemas.microsoft.com/office/drawing/2016/5/12/chartex" xmlns:cx7="http://schemas.microsoft.com/office/drawing/2016/5/13/chartex" xmlns:cx8="http://schemas.microsoft.com/office/drawing/2016/5/14/chartex" xmlns:mc="http://schemas.openxmlformats.org/markup-compatibility/2006" xmlns:aink="http://schemas.microsoft.com/office/drawing/2016/ink" xmlns:am3d="http://schemas.microsoft.com/office/drawing/2017/model3d" xmlns:o="urn:schemas-microsoft-com:office:office" xmlns:r="http://schemas.openxmlformats.org/officeDocument/2006/relationships" xmlns:m="http://schemas.openxmlformats.org/officeDocument/2006/math" xmlns:v="urn:schemas-microsoft-com:vml" xmlns:wp14="http://schemas.microsoft.com/office/word/2010/wordprocessingDrawing" xmlns:wp="http://schemas.openxmlformats.org/drawingml/2006/wordprocessingDrawing" xmlns:w10="urn:schemas-microsoft-com:office:word" xmlns:w="http://schemas.openxmlformats.org/wordprocessingml/2006/main" xmlns:w14="http://schemas.microsoft.com/office/word/2010/wordml" xmlns:w15="http://schemas.microsoft.com/office/word/2012/wordml" xmlns:w16cid="http://schemas.microsoft.com/office/word/2016/wordml/cid" xmlns:w16se="http://schemas.microsoft.com/office/word/2015/wordml/symex" xmlns:wpg="http://schemas.microsoft.com/office/word/2010/wordprocessingGroup" xmlns:wpi="http://schemas.microsoft.com/office/word/2010/wordprocessingInk" xmlns:wne="http://schemas.microsoft.com/office/word/2006/wordml" xmlns:wps="http://schemas.microsoft.com/office/word/2010/wordprocessingShape" mc:Ignorable="w14 w15 w16se w16cid wp14">
   <w:abstractNum w:abstractNumId="0" w15:restartNumberingAfterBreak="0">
     <w:nsid w:val="2764548F"/>
     <w:multiLevelType w:val="hybridMultilevel"/>
@@ -1122,21 +1233,12 @@
   </w:num>
   <w:num w:numId="4">
     <w:abstractNumId w:val="3"/>
-    <w:lvlOverride w:ilvl="0"/>
-    <w:lvlOverride w:ilvl="1"/>
-    <w:lvlOverride w:ilvl="2"/>
-    <w:lvlOverride w:ilvl="3"/>
-    <w:lvlOverride w:ilvl="4"/>
-    <w:lvlOverride w:ilvl="5"/>
-    <w:lvlOverride w:ilvl="6"/>
-    <w:lvlOverride w:ilvl="7"/>
-    <w:lvlOverride w:ilvl="8"/>
   </w:num>
 </w:numbering>
 </file>
 
 <file path=word/styles.xml><?xml version="1.0" encoding="utf-8"?>
-<w:styles xmlns:mc="http://schemas.openxmlformats.org/markup-compatibility/2006" xmlns:r="http://schemas.openxmlformats.org/officeDocument/2006/relationships" xmlns:w="http://schemas.openxmlformats.org/wordprocessingml/2006/main" xmlns:w14="http://schemas.microsoft.com/office/word/2010/wordml" xmlns:w15="http://schemas.microsoft.com/office/word/2012/wordml" mc:Ignorable="w14 w15">
+<w:styles xmlns:mc="http://schemas.openxmlformats.org/markup-compatibility/2006" xmlns:r="http://schemas.openxmlformats.org/officeDocument/2006/relationships" xmlns:w="http://schemas.openxmlformats.org/wordprocessingml/2006/main" xmlns:w14="http://schemas.microsoft.com/office/word/2010/wordml" xmlns:w15="http://schemas.microsoft.com/office/word/2012/wordml" xmlns:w16cid="http://schemas.microsoft.com/office/word/2016/wordml/cid" xmlns:w16se="http://schemas.microsoft.com/office/word/2015/wordml/symex" mc:Ignorable="w14 w15 w16se w16cid">
   <w:docDefaults>
     <w:rPrDefault>
       <w:rPr>
@@ -1152,7 +1254,7 @@
       </w:pPr>
     </w:pPrDefault>
   </w:docDefaults>
-  <w:latentStyles w:defLockedState="0" w:defUIPriority="99" w:defSemiHidden="0" w:defUnhideWhenUsed="0" w:defQFormat="0" w:count="371">
+  <w:latentStyles w:defLockedState="0" w:defUIPriority="99" w:defSemiHidden="0" w:defUnhideWhenUsed="0" w:defQFormat="0" w:count="375">
     <w:lsdException w:name="Normal" w:uiPriority="0" w:qFormat="1"/>
     <w:lsdException w:name="heading 1" w:uiPriority="9" w:qFormat="1"/>
     <w:lsdException w:name="heading 2" w:semiHidden="1" w:uiPriority="9" w:unhideWhenUsed="1" w:qFormat="1"/>
@@ -1258,7 +1360,6 @@
     <w:lsdException w:name="HTML Sample" w:semiHidden="1" w:unhideWhenUsed="1"/>
     <w:lsdException w:name="HTML Typewriter" w:semiHidden="1" w:unhideWhenUsed="1"/>
     <w:lsdException w:name="HTML Variable" w:semiHidden="1" w:unhideWhenUsed="1"/>
-    <w:lsdException w:name="Normal Table" w:semiHidden="1" w:unhideWhenUsed="1"/>
     <w:lsdException w:name="annotation subject" w:semiHidden="1" w:unhideWhenUsed="1"/>
     <w:lsdException w:name="No List" w:semiHidden="1" w:unhideWhenUsed="1"/>
     <w:lsdException w:name="Outline List 1" w:semiHidden="1" w:unhideWhenUsed="1"/>
@@ -1302,10 +1403,8 @@
     <w:lsdException w:name="Table Elegant" w:semiHidden="1" w:unhideWhenUsed="1"/>
     <w:lsdException w:name="Table Professional" w:semiHidden="1" w:unhideWhenUsed="1"/>
     <w:lsdException w:name="Table Subtle 1" w:semiHidden="1" w:unhideWhenUsed="1"/>
-    <w:lsdException w:name="Table Subtle 2" w:semiHidden="1" w:unhideWhenUsed="1"/>
     <w:lsdException w:name="Table Web 1" w:semiHidden="1" w:unhideWhenUsed="1"/>
     <w:lsdException w:name="Table Web 2" w:semiHidden="1" w:unhideWhenUsed="1"/>
-    <w:lsdException w:name="Table Web 3" w:semiHidden="1" w:unhideWhenUsed="1"/>
     <w:lsdException w:name="Balloon Text" w:semiHidden="1" w:unhideWhenUsed="1"/>
     <w:lsdException w:name="Table Grid" w:uiPriority="39"/>
     <w:lsdException w:name="Table Theme" w:semiHidden="1" w:unhideWhenUsed="1"/>
@@ -1524,6 +1623,10 @@
     <w:lsdException w:name="List Table 5 Dark Accent 6" w:uiPriority="50"/>
     <w:lsdException w:name="List Table 6 Colorful Accent 6" w:uiPriority="51"/>
     <w:lsdException w:name="List Table 7 Colorful Accent 6" w:uiPriority="52"/>
+    <w:lsdException w:name="Mention" w:semiHidden="1" w:unhideWhenUsed="1"/>
+    <w:lsdException w:name="Smart Hyperlink" w:semiHidden="1" w:unhideWhenUsed="1"/>
+    <w:lsdException w:name="Hashtag" w:semiHidden="1" w:unhideWhenUsed="1"/>
+    <w:lsdException w:name="Unresolved Mention" w:semiHidden="1" w:unhideWhenUsed="1"/>
   </w:latentStyles>
   <w:style w:type="paragraph" w:default="1" w:styleId="Normal">
     <w:name w:val="Normal"/>
@@ -1566,6 +1669,37 @@
       <w:ind w:left="720"/>
       <w:contextualSpacing/>
     </w:pPr>
+  </w:style>
+  <w:style w:type="character" w:styleId="Hyperlink">
+    <w:name w:val="Hyperlink"/>
+    <w:basedOn w:val="DefaultParagraphFont"/>
+    <w:uiPriority w:val="99"/>
+    <w:semiHidden/>
+    <w:unhideWhenUsed/>
+    <w:rsid w:val="00A82A45"/>
+    <w:rPr>
+      <w:color w:val="0000FF"/>
+      <w:u w:val="single"/>
+    </w:rPr>
+  </w:style>
+  <w:style w:type="character" w:customStyle="1" w:styleId="material-icons">
+    <w:name w:val="material-icons"/>
+    <w:basedOn w:val="DefaultParagraphFont"/>
+    <w:rsid w:val="00A82A45"/>
+  </w:style>
+  <w:style w:type="paragraph" w:customStyle="1" w:styleId="paragraph">
+    <w:name w:val="paragraph"/>
+    <w:basedOn w:val="Normal"/>
+    <w:rsid w:val="00A82A45"/>
+    <w:pPr>
+      <w:spacing w:before="100" w:beforeAutospacing="1" w:after="100" w:afterAutospacing="1" w:line="240" w:lineRule="auto"/>
+    </w:pPr>
+    <w:rPr>
+      <w:rFonts w:ascii="Times New Roman" w:eastAsia="Times New Roman" w:hAnsi="Times New Roman" w:cs="Times New Roman"/>
+      <w:sz w:val="24"/>
+      <w:szCs w:val="24"/>
+      <w:lang w:eastAsia="en-GB"/>
+    </w:rPr>
   </w:style>
 </w:styles>
 </file>
@@ -1829,4 +1963,16 @@
     </a:ext>
   </a:extLst>
 </a:theme>
+</file>
+
+<file path=customXml/item1.xml><?xml version="1.0" encoding="utf-8"?>
+<b:Sources xmlns:b="http://schemas.openxmlformats.org/officeDocument/2006/bibliography" xmlns="http://schemas.openxmlformats.org/officeDocument/2006/bibliography" SelectedStyle="\APASixthEditionOfficeOnline.xsl" StyleName="APA" Version="6"/>
+</file>
+
+<file path=customXml/itemProps1.xml><?xml version="1.0" encoding="utf-8"?>
+<ds:datastoreItem xmlns:ds="http://schemas.openxmlformats.org/officeDocument/2006/customXml" ds:itemID="{FF6311A1-D3F7-4A8C-917D-8BFF4BBFFE15}">
+  <ds:schemaRefs>
+    <ds:schemaRef ds:uri="http://schemas.openxmlformats.org/officeDocument/2006/bibliography"/>
+  </ds:schemaRefs>
+</ds:datastoreItem>
 </file>
</xml_diff>